<commit_message>
- allow inserting images and resize based on image dimenstion and resolution - allow inserting nested tables
</commit_message>
<xml_diff>
--- a/spec/files/template.docx
+++ b/spec/files/template.docx
@@ -71,8 +71,6 @@
                 <w:bCs w:val="0"/>
               </w:rPr>
             </w:pPr>
-            <w:bookmarkStart w:id="0" w:name="_GoBack"/>
-            <w:bookmarkEnd w:id="0"/>
             <w:r>
               <w:rPr>
                 <w:b w:val="0"/>
@@ -81,13 +79,189 @@
               <w:t>@description@</w:t>
             </w:r>
           </w:p>
+          <w:p>
+            <w:pPr>
+              <w:rPr>
+                <w:b w:val="0"/>
+                <w:bCs w:val="0"/>
+              </w:rPr>
+            </w:pPr>
+            <w:proofErr w:type="spellStart"/>
+            <w:r>
+              <w:rPr>
+                <w:b w:val="0"/>
+                <w:bCs w:val="0"/>
+              </w:rPr>
+              <w:t>SubItems</w:t>
+            </w:r>
+            <w:proofErr w:type="spellEnd"/>
+          </w:p>
+          <w:tbl>
+            <w:tblPr>
+              <w:tblStyle w:val="TableGrid"/>
+              <w:tblW w:w="0" w:type="auto"/>
+              <w:tblLook w:val="04A0" w:firstRow="1" w:lastRow="0" w:firstColumn="1" w:lastColumn="0" w:noHBand="0" w:noVBand="1"/>
+              <w:tblCaption w:val="subtable"/>
+            </w:tblPr>
+            <w:tblGrid>
+              <w:gridCol w:w="9124"/>
+            </w:tblGrid>
+            <w:tr>
+              <w:tc>
+                <w:tcPr>
+                  <w:tcW w:w="9124" w:type="dxa"/>
+                </w:tcPr>
+                <w:p>
+                  <w:pPr>
+                    <w:rPr>
+                      <w:b/>
+                      <w:bCs/>
+                    </w:rPr>
+                  </w:pPr>
+                  <w:bookmarkStart w:id="0" w:name="_GoBack"/>
+                  <w:r>
+                    <w:rPr>
+                      <w:b/>
+                      <w:bCs/>
+                    </w:rPr>
+                    <w:t>@subtitle@</w:t>
+                  </w:r>
+                </w:p>
+              </w:tc>
+            </w:tr>
+            <w:bookmarkEnd w:id="0"/>
+          </w:tbl>
+          <w:p>
+            <w:pPr>
+              <w:rPr>
+                <w:b w:val="0"/>
+                <w:bCs w:val="0"/>
+              </w:rPr>
+            </w:pPr>
+          </w:p>
+          <w:p>
+            <w:pPr>
+              <w:rPr>
+                <w:b w:val="0"/>
+                <w:bCs w:val="0"/>
+              </w:rPr>
+            </w:pPr>
+            <w:r>
+              <w:rPr>
+                <w:noProof/>
+              </w:rPr>
+              <w:drawing>
+                <wp:inline distT="0" distB="0" distL="0" distR="0" wp14:anchorId="6C6274C5" wp14:editId="2E29382E">
+                  <wp:extent cx="254000" cy="254000"/>
+                  <wp:effectExtent l="0" t="0" r="0" b="0"/>
+                  <wp:docPr id="2" name="Picture 2" title="@picture@"/>
+                  <wp:cNvGraphicFramePr>
+                    <a:graphicFrameLocks xmlns:a="http://schemas.openxmlformats.org/drawingml/2006/main" noChangeAspect="1"/>
+                  </wp:cNvGraphicFramePr>
+                  <a:graphic xmlns:a="http://schemas.openxmlformats.org/drawingml/2006/main">
+                    <a:graphicData uri="http://schemas.openxmlformats.org/drawingml/2006/picture">
+                      <pic:pic xmlns:pic="http://schemas.openxmlformats.org/drawingml/2006/picture">
+                        <pic:nvPicPr>
+                          <pic:cNvPr id="0" name="Picture 1" descr="../../../Desktop/place_holder.png"/>
+                          <pic:cNvPicPr>
+                            <a:picLocks noChangeAspect="1" noChangeArrowheads="1"/>
+                          </pic:cNvPicPr>
+                        </pic:nvPicPr>
+                        <pic:blipFill>
+                          <a:blip r:embed="rId7">
+                            <a:extLst>
+                              <a:ext uri="{28A0092B-C50C-407E-A947-70E740481C1C}">
+                                <a14:useLocalDpi xmlns:a14="http://schemas.microsoft.com/office/drawing/2010/main" val="0"/>
+                              </a:ext>
+                            </a:extLst>
+                          </a:blip>
+                          <a:srcRect/>
+                          <a:stretch>
+                            <a:fillRect/>
+                          </a:stretch>
+                        </pic:blipFill>
+                        <pic:spPr bwMode="auto">
+                          <a:xfrm>
+                            <a:off x="0" y="0"/>
+                            <a:ext cx="254000" cy="254000"/>
+                          </a:xfrm>
+                          <a:prstGeom prst="rect">
+                            <a:avLst/>
+                          </a:prstGeom>
+                          <a:noFill/>
+                          <a:ln>
+                            <a:noFill/>
+                          </a:ln>
+                        </pic:spPr>
+                      </pic:pic>
+                    </a:graphicData>
+                  </a:graphic>
+                </wp:inline>
+              </w:drawing>
+            </w:r>
+          </w:p>
         </w:tc>
       </w:tr>
     </w:tbl>
     <w:p/>
+    <w:p>
+      <w:r>
+        <w:rPr>
+          <w:noProof/>
+        </w:rPr>
+        <w:drawing>
+          <wp:inline distT="0" distB="0" distL="0" distR="0" wp14:anchorId="03A44726" wp14:editId="127DA8A1">
+            <wp:extent cx="254000" cy="254000"/>
+            <wp:effectExtent l="0" t="0" r="0" b="0"/>
+            <wp:docPr id="1" name="Picture 1" title="@photo@"/>
+            <wp:cNvGraphicFramePr>
+              <a:graphicFrameLocks xmlns:a="http://schemas.openxmlformats.org/drawingml/2006/main" noChangeAspect="1"/>
+            </wp:cNvGraphicFramePr>
+            <a:graphic xmlns:a="http://schemas.openxmlformats.org/drawingml/2006/main">
+              <a:graphicData uri="http://schemas.openxmlformats.org/drawingml/2006/picture">
+                <pic:pic xmlns:pic="http://schemas.openxmlformats.org/drawingml/2006/picture">
+                  <pic:nvPicPr>
+                    <pic:cNvPr id="0" name="Picture 1" descr="../../../Desktop/place_holder.png"/>
+                    <pic:cNvPicPr>
+                      <a:picLocks noChangeAspect="1" noChangeArrowheads="1"/>
+                    </pic:cNvPicPr>
+                  </pic:nvPicPr>
+                  <pic:blipFill>
+                    <a:blip r:embed="rId7">
+                      <a:extLst>
+                        <a:ext uri="{28A0092B-C50C-407E-A947-70E740481C1C}">
+                          <a14:useLocalDpi xmlns:a14="http://schemas.microsoft.com/office/drawing/2010/main" val="0"/>
+                        </a:ext>
+                      </a:extLst>
+                    </a:blip>
+                    <a:srcRect/>
+                    <a:stretch>
+                      <a:fillRect/>
+                    </a:stretch>
+                  </pic:blipFill>
+                  <pic:spPr bwMode="auto">
+                    <a:xfrm>
+                      <a:off x="0" y="0"/>
+                      <a:ext cx="254000" cy="254000"/>
+                    </a:xfrm>
+                    <a:prstGeom prst="rect">
+                      <a:avLst/>
+                    </a:prstGeom>
+                    <a:noFill/>
+                    <a:ln>
+                      <a:noFill/>
+                    </a:ln>
+                  </pic:spPr>
+                </pic:pic>
+              </a:graphicData>
+            </a:graphic>
+          </wp:inline>
+        </w:drawing>
+      </w:r>
+    </w:p>
     <w:sectPr>
-      <w:headerReference w:type="default" r:id="rId7"/>
-      <w:footerReference w:type="default" r:id="rId8"/>
+      <w:headerReference w:type="default" r:id="rId8"/>
+      <w:footerReference w:type="default" r:id="rId9"/>
       <w:pgSz w:w="12240" w:h="15840"/>
       <w:pgMar w:top="1440" w:right="1440" w:bottom="1440" w:left="1440" w:header="720" w:footer="720" w:gutter="0"/>
       <w:cols w:space="720"/>
@@ -779,6 +953,29 @@
       <w:u w:val="single"/>
     </w:rPr>
   </w:style>
+  <w:style w:type="table" w:styleId="TableGrid">
+    <w:name w:val="Table Grid"/>
+    <w:basedOn w:val="TableNormal"/>
+    <w:uiPriority w:val="39"/>
+    <w:rsid w:val="00BC36E4"/>
+    <w:tblPr>
+      <w:tblInd w:w="0" w:type="dxa"/>
+      <w:tblBorders>
+        <w:top w:val="single" w:sz="4" w:space="0" w:color="auto"/>
+        <w:left w:val="single" w:sz="4" w:space="0" w:color="auto"/>
+        <w:bottom w:val="single" w:sz="4" w:space="0" w:color="auto"/>
+        <w:right w:val="single" w:sz="4" w:space="0" w:color="auto"/>
+        <w:insideH w:val="single" w:sz="4" w:space="0" w:color="auto"/>
+        <w:insideV w:val="single" w:sz="4" w:space="0" w:color="auto"/>
+      </w:tblBorders>
+      <w:tblCellMar>
+        <w:top w:w="0" w:type="dxa"/>
+        <w:left w:w="108" w:type="dxa"/>
+        <w:bottom w:w="0" w:type="dxa"/>
+        <w:right w:w="108" w:type="dxa"/>
+      </w:tblCellMar>
+    </w:tblPr>
+  </w:style>
 </w:styles>
 </file>
 

</xml_diff>